<commit_message>
Corrected protocol and added zip for submission
</commit_message>
<xml_diff>
--- a/Protokoll.docx
+++ b/Protokoll.docx
@@ -1,6 +1,6 @@
 
 <file path=word/document.xml><?xml version="1.0" encoding="utf-8"?>
-<w:document xmlns:wpc="http://schemas.microsoft.com/office/word/2010/wordprocessingCanvas" xmlns:cx="http://schemas.microsoft.com/office/drawing/2014/chartex" xmlns:cx1="http://schemas.microsoft.com/office/drawing/2015/9/8/chartex" xmlns:cx2="http://schemas.microsoft.com/office/drawing/2015/10/21/chartex" xmlns:cx3="http://schemas.microsoft.com/office/drawing/2016/5/9/chartex" xmlns:cx4="http://schemas.microsoft.com/office/drawing/2016/5/10/chartex" xmlns:cx5="http://schemas.microsoft.com/office/drawing/2016/5/11/chartex" xmlns:mc="http://schemas.openxmlformats.org/markup-compatibility/2006" xmlns:o="urn:schemas-microsoft-com:office:office" xmlns:r="http://schemas.openxmlformats.org/officeDocument/2006/relationships" xmlns:m="http://schemas.openxmlformats.org/officeDocument/2006/math" xmlns:v="urn:schemas-microsoft-com:vml" xmlns:wp14="http://schemas.microsoft.com/office/word/2010/wordprocessingDrawing" xmlns:wp="http://schemas.openxmlformats.org/drawingml/2006/wordprocessingDrawing" xmlns:w10="urn:schemas-microsoft-com:office:word" xmlns:w="http://schemas.openxmlformats.org/wordprocessingml/2006/main" xmlns:w14="http://schemas.microsoft.com/office/word/2010/wordml" xmlns:w15="http://schemas.microsoft.com/office/word/2012/wordml" xmlns:w16se="http://schemas.microsoft.com/office/word/2015/wordml/symex" xmlns:wpg="http://schemas.microsoft.com/office/word/2010/wordprocessingGroup" xmlns:wpi="http://schemas.microsoft.com/office/word/2010/wordprocessingInk" xmlns:wne="http://schemas.microsoft.com/office/word/2006/wordml" xmlns:wps="http://schemas.microsoft.com/office/word/2010/wordprocessingShape" mc:Ignorable="w14 w15 w16se wp14">
+<w:document xmlns:wpc="http://schemas.microsoft.com/office/word/2010/wordprocessingCanvas" xmlns:mc="http://schemas.openxmlformats.org/markup-compatibility/2006" xmlns:o="urn:schemas-microsoft-com:office:office" xmlns:r="http://schemas.openxmlformats.org/officeDocument/2006/relationships" xmlns:m="http://schemas.openxmlformats.org/officeDocument/2006/math" xmlns:v="urn:schemas-microsoft-com:vml" xmlns:wp14="http://schemas.microsoft.com/office/word/2010/wordprocessingDrawing" xmlns:wp="http://schemas.openxmlformats.org/drawingml/2006/wordprocessingDrawing" xmlns:w10="urn:schemas-microsoft-com:office:word" xmlns:w="http://schemas.openxmlformats.org/wordprocessingml/2006/main" xmlns:w14="http://schemas.microsoft.com/office/word/2010/wordml" xmlns:w15="http://schemas.microsoft.com/office/word/2012/wordml" xmlns:wpg="http://schemas.microsoft.com/office/word/2010/wordprocessingGroup" xmlns:wpi="http://schemas.microsoft.com/office/word/2010/wordprocessingInk" xmlns:wne="http://schemas.microsoft.com/office/word/2006/wordml" xmlns:wps="http://schemas.microsoft.com/office/word/2010/wordprocessingShape" mc:Ignorable="w14 w15 wp14">
   <w:body>
     <w:p>
       <w:pPr>
@@ -45,25 +45,7 @@
           <w:sz w:val="40"/>
           <w:szCs w:val="40"/>
         </w:rPr>
-        <w:t xml:space="preserve"> Selina </w:t>
-      </w:r>
-      <w:proofErr w:type="spellStart"/>
-      <w:r>
-        <w:rPr>
-          <w:b/>
-          <w:sz w:val="40"/>
-          <w:szCs w:val="40"/>
-        </w:rPr>
-        <w:t>Brinnich</w:t>
-      </w:r>
-      <w:proofErr w:type="spellEnd"/>
-      <w:r>
-        <w:rPr>
-          <w:b/>
-          <w:sz w:val="40"/>
-          <w:szCs w:val="40"/>
-        </w:rPr>
-        <w:t xml:space="preserve"> und Alexander Dietrich</w:t>
+        <w:t xml:space="preserve"> Selina Brinnich und Alexander Dietrich</w:t>
       </w:r>
     </w:p>
     <w:p>
@@ -556,7 +538,49 @@
           <w:sz w:val="28"/>
           <w:szCs w:val="28"/>
         </w:rPr>
-        <w:t xml:space="preserve"> die ich nun näher erläutern werde: </w:t>
+        <w:t xml:space="preserve"> die </w:t>
+      </w:r>
+      <w:r>
+        <w:rPr>
+          <w:sz w:val="28"/>
+          <w:szCs w:val="28"/>
+        </w:rPr>
+        <w:t>folgend</w:t>
+      </w:r>
+      <w:r>
+        <w:rPr>
+          <w:sz w:val="28"/>
+          <w:szCs w:val="28"/>
+        </w:rPr>
+        <w:t xml:space="preserve"> nun näher erläuter</w:t>
+      </w:r>
+      <w:r>
+        <w:rPr>
+          <w:sz w:val="28"/>
+          <w:szCs w:val="28"/>
+        </w:rPr>
+        <w:t>t</w:t>
+      </w:r>
+      <w:r>
+        <w:rPr>
+          <w:sz w:val="28"/>
+          <w:szCs w:val="28"/>
+        </w:rPr>
+        <w:t xml:space="preserve"> werde</w:t>
+      </w:r>
+      <w:r>
+        <w:rPr>
+          <w:sz w:val="28"/>
+          <w:szCs w:val="28"/>
+        </w:rPr>
+        <w:t>n</w:t>
+      </w:r>
+      <w:r>
+        <w:rPr>
+          <w:sz w:val="28"/>
+          <w:szCs w:val="28"/>
+        </w:rPr>
+        <w:t xml:space="preserve">: </w:t>
       </w:r>
     </w:p>
     <w:p>
@@ -576,7 +600,21 @@
           <w:sz w:val="28"/>
           <w:szCs w:val="28"/>
         </w:rPr>
-        <w:t>Ein String mit beliebiger länge wird an die Funktion übergeben, der String wird</w:t>
+        <w:t xml:space="preserve">Ein String mit beliebiger </w:t>
+      </w:r>
+      <w:r>
+        <w:rPr>
+          <w:sz w:val="28"/>
+          <w:szCs w:val="28"/>
+        </w:rPr>
+        <w:t>L</w:t>
+      </w:r>
+      <w:r>
+        <w:rPr>
+          <w:sz w:val="28"/>
+          <w:szCs w:val="28"/>
+        </w:rPr>
+        <w:t>änge wird an die Funktion übergeben, der String wird</w:t>
       </w:r>
       <w:r>
         <w:rPr>
@@ -604,7 +642,14 @@
           <w:sz w:val="28"/>
           <w:szCs w:val="28"/>
         </w:rPr>
-        <w:t>zerlegt um die String teile separat behandeln zu können.</w:t>
+        <w:t>zerlegt um die String-T</w:t>
+      </w:r>
+      <w:r>
+        <w:rPr>
+          <w:sz w:val="28"/>
+          <w:szCs w:val="28"/>
+        </w:rPr>
+        <w:t>eile separat behandeln zu können.</w:t>
       </w:r>
     </w:p>
     <w:p>
@@ -631,7 +676,21 @@
           <w:sz w:val="28"/>
           <w:szCs w:val="28"/>
         </w:rPr>
-        <w:t xml:space="preserve">abe mit den Wert 256 (8 Bit) multipliziert. </w:t>
+        <w:t>abe mit de</w:t>
+      </w:r>
+      <w:r>
+        <w:rPr>
+          <w:sz w:val="28"/>
+          <w:szCs w:val="28"/>
+        </w:rPr>
+        <w:t>m</w:t>
+      </w:r>
+      <w:r>
+        <w:rPr>
+          <w:sz w:val="28"/>
+          <w:szCs w:val="28"/>
+        </w:rPr>
+        <w:t xml:space="preserve"> Wert 256 (8 Bit) multipliziert. </w:t>
       </w:r>
     </w:p>
     <w:p>
@@ -651,7 +710,37 @@
           <w:sz w:val="28"/>
           <w:szCs w:val="28"/>
         </w:rPr>
-        <w:t xml:space="preserve">Wenn der String vollständig durch multipliziert wurde, wird der Wert % der Arraygröße zurückgegeben, welcher den Platz in der Hashtabelle repräsentiert. </w:t>
+        <w:t xml:space="preserve">Wenn der String vollständig durch multipliziert wurde, wird der Wert </w:t>
+      </w:r>
+      <w:proofErr w:type="spellStart"/>
+      <w:r>
+        <w:rPr>
+          <w:sz w:val="28"/>
+          <w:szCs w:val="28"/>
+        </w:rPr>
+        <w:t>modulo</w:t>
+      </w:r>
+      <w:proofErr w:type="spellEnd"/>
+      <w:r>
+        <w:rPr>
+          <w:sz w:val="28"/>
+          <w:szCs w:val="28"/>
+        </w:rPr>
+        <w:t xml:space="preserve"> der Arraygröße zurückgegeben</w:t>
+      </w:r>
+      <w:r>
+        <w:rPr>
+          <w:sz w:val="28"/>
+          <w:szCs w:val="28"/>
+        </w:rPr>
+        <w:t>. Dieser Wert repräsentiert den Platz in der Hashtabelle</w:t>
+      </w:r>
+      <w:r>
+        <w:rPr>
+          <w:sz w:val="28"/>
+          <w:szCs w:val="28"/>
+        </w:rPr>
+        <w:t xml:space="preserve">. </w:t>
       </w:r>
     </w:p>
     <w:p>
@@ -759,7 +848,35 @@
           <w:sz w:val="28"/>
           <w:szCs w:val="28"/>
         </w:rPr>
-        <w:t xml:space="preserve">Falls eine Kollision unter Einträgen verursacht wird, verwenden wir eine alternierende quadratische Sondierung   um einen geeigneten Platz zu finden. Somit ist der Aufwand der im </w:t>
+        <w:t>Falls eine Kollision unter Einträgen verursacht wird, verwenden wir eine alternierende quadratische Sondierung</w:t>
+      </w:r>
+      <w:r>
+        <w:rPr>
+          <w:sz w:val="28"/>
+          <w:szCs w:val="28"/>
+        </w:rPr>
+        <w:t>,</w:t>
+      </w:r>
+      <w:r>
+        <w:rPr>
+          <w:sz w:val="28"/>
+          <w:szCs w:val="28"/>
+        </w:rPr>
+        <w:t xml:space="preserve"> um einen geeigneten Platz zu finden. Somit ist der Aufwand</w:t>
+      </w:r>
+      <w:r>
+        <w:rPr>
+          <w:sz w:val="28"/>
+          <w:szCs w:val="28"/>
+        </w:rPr>
+        <w:t>,</w:t>
+      </w:r>
+      <w:r>
+        <w:rPr>
+          <w:sz w:val="28"/>
+          <w:szCs w:val="28"/>
+        </w:rPr>
+        <w:t xml:space="preserve"> der im </w:t>
       </w:r>
       <w:r>
         <w:rPr>
@@ -773,7 +890,23 @@
           <w:sz w:val="28"/>
           <w:szCs w:val="28"/>
         </w:rPr>
-        <w:t xml:space="preserve"> entsteht niemals </w:t>
+        <w:t xml:space="preserve"> entsteht</w:t>
+      </w:r>
+      <w:r>
+        <w:rPr>
+          <w:sz w:val="28"/>
+          <w:szCs w:val="28"/>
+        </w:rPr>
+        <w:t>,</w:t>
+      </w:r>
+      <w:bookmarkStart w:id="0" w:name="_GoBack"/>
+      <w:bookmarkEnd w:id="0"/>
+      <w:r>
+        <w:rPr>
+          <w:sz w:val="28"/>
+          <w:szCs w:val="28"/>
+        </w:rPr>
+        <w:t xml:space="preserve"> niemals </w:t>
       </w:r>
       <w:r>
         <w:rPr>
@@ -798,8 +931,6 @@
           <w:szCs w:val="32"/>
         </w:rPr>
       </w:pPr>
-      <w:bookmarkStart w:id="0" w:name="_GoBack"/>
-      <w:bookmarkEnd w:id="0"/>
       <w:r>
         <w:rPr>
           <w:b/>
@@ -840,7 +971,14 @@
           <w:sz w:val="28"/>
           <w:szCs w:val="28"/>
         </w:rPr>
-        <w:t xml:space="preserve">Die Kursdaten verwalten wir mit 2 Klassen, der </w:t>
+        <w:t>Die Kursdaten verwalten wi</w:t>
+      </w:r>
+      <w:r>
+        <w:rPr>
+          <w:sz w:val="28"/>
+          <w:szCs w:val="28"/>
+        </w:rPr>
+        <w:t xml:space="preserve">r mit 2 Klassen, der </w:t>
       </w:r>
       <w:proofErr w:type="spellStart"/>
       <w:r>
@@ -856,21 +994,21 @@
           <w:sz w:val="28"/>
           <w:szCs w:val="28"/>
         </w:rPr>
-        <w:t xml:space="preserve"> – und der Stockklasse. </w:t>
-      </w:r>
-      <w:r>
-        <w:rPr>
-          <w:sz w:val="28"/>
-          <w:szCs w:val="28"/>
-        </w:rPr>
-        <w:t>I</w:t>
-      </w:r>
-      <w:r>
-        <w:rPr>
-          <w:sz w:val="28"/>
-          <w:szCs w:val="28"/>
-        </w:rPr>
-        <w:t xml:space="preserve">n der Klasse Stock befinden sich Kürzel, Name, und ein Array der Klasse </w:t>
+        <w:t>-</w:t>
+      </w:r>
+      <w:r>
+        <w:rPr>
+          <w:sz w:val="28"/>
+          <w:szCs w:val="28"/>
+        </w:rPr>
+        <w:t xml:space="preserve"> und der Stockklasse. </w:t>
+      </w:r>
+      <w:r>
+        <w:rPr>
+          <w:sz w:val="28"/>
+          <w:szCs w:val="28"/>
+        </w:rPr>
+        <w:t xml:space="preserve">In der Klasse Stock befinden sich Kürzel, Name, und ein Array der Klasse </w:t>
       </w:r>
       <w:proofErr w:type="spellStart"/>
       <w:r>
@@ -886,14 +1024,7 @@
           <w:sz w:val="28"/>
           <w:szCs w:val="28"/>
         </w:rPr>
-        <w:t xml:space="preserve"> um maximal 30 Tage der Aktienentwicklung zu speichern.</w:t>
-      </w:r>
-      <w:r>
-        <w:rPr>
-          <w:sz w:val="28"/>
-          <w:szCs w:val="28"/>
-        </w:rPr>
-        <w:t xml:space="preserve"> </w:t>
+        <w:t xml:space="preserve"> um maximal 30 Tage der Aktienentwicklung zu speichern. </w:t>
       </w:r>
       <w:r>
         <w:rPr>
@@ -958,21 +1089,7 @@
           <w:sz w:val="28"/>
           <w:szCs w:val="28"/>
         </w:rPr>
-        <w:t xml:space="preserve"> das</w:t>
-      </w:r>
-      <w:r>
-        <w:rPr>
-          <w:sz w:val="28"/>
-          <w:szCs w:val="28"/>
-        </w:rPr>
-        <w:t>s</w:t>
-      </w:r>
-      <w:r>
-        <w:rPr>
-          <w:sz w:val="28"/>
-          <w:szCs w:val="28"/>
-        </w:rPr>
-        <w:t xml:space="preserve"> 1999 (Primzahl) Plätze zur Verfügung hat.</w:t>
+        <w:t xml:space="preserve"> das 1999 (Primzahl) Plätze zur Verfügung hat.</w:t>
       </w:r>
       <w:r>
         <w:rPr>
@@ -1079,14 +1196,72 @@
           <w:sz w:val="28"/>
           <w:szCs w:val="28"/>
         </w:rPr>
-        <w:t xml:space="preserve"> mit dem Ausgangspunkt vom gehaschten Wert der Eingabe</w:t>
-      </w:r>
-      <w:r>
-        <w:rPr>
-          <w:sz w:val="28"/>
-          <w:szCs w:val="28"/>
-        </w:rPr>
-        <w:t xml:space="preserve"> mittels alternierender quadratischer Sondierung durch unsere Hashtabelle bis wir den richtigen Eintrag gefunden hat. Falls der Eintrag nicht gefunden w</w:t>
+        <w:t xml:space="preserve"> </w:t>
+      </w:r>
+      <w:r>
+        <w:rPr>
+          <w:sz w:val="28"/>
+          <w:szCs w:val="28"/>
+        </w:rPr>
+        <w:t xml:space="preserve">mit dem Ausgangspunkt vom </w:t>
+      </w:r>
+      <w:proofErr w:type="spellStart"/>
+      <w:r>
+        <w:rPr>
+          <w:sz w:val="28"/>
+          <w:szCs w:val="28"/>
+        </w:rPr>
+        <w:t>gehas</w:t>
+      </w:r>
+      <w:r>
+        <w:rPr>
+          <w:sz w:val="28"/>
+          <w:szCs w:val="28"/>
+        </w:rPr>
+        <w:t>hten</w:t>
+      </w:r>
+      <w:proofErr w:type="spellEnd"/>
+      <w:r>
+        <w:rPr>
+          <w:sz w:val="28"/>
+          <w:szCs w:val="28"/>
+        </w:rPr>
+        <w:t xml:space="preserve"> Wert der Eingabe</w:t>
+      </w:r>
+      <w:r>
+        <w:rPr>
+          <w:sz w:val="28"/>
+          <w:szCs w:val="28"/>
+        </w:rPr>
+        <w:t xml:space="preserve"> mittels alternierender quadratischer Sondierung durch unsere Hashtabelle</w:t>
+      </w:r>
+      <w:r>
+        <w:rPr>
+          <w:sz w:val="28"/>
+          <w:szCs w:val="28"/>
+        </w:rPr>
+        <w:t>,</w:t>
+      </w:r>
+      <w:r>
+        <w:rPr>
+          <w:sz w:val="28"/>
+          <w:szCs w:val="28"/>
+        </w:rPr>
+        <w:t xml:space="preserve"> bis wir den richtigen Eintrag gefunden ha</w:t>
+      </w:r>
+      <w:r>
+        <w:rPr>
+          <w:sz w:val="28"/>
+          <w:szCs w:val="28"/>
+        </w:rPr>
+        <w:t>ben</w:t>
+      </w:r>
+      <w:r>
+        <w:rPr>
+          <w:sz w:val="28"/>
+          <w:szCs w:val="28"/>
+        </w:rPr>
+        <w:t>. Falls der Eintrag nicht gefunden w</w:t>
       </w:r>
       <w:r>
         <w:rPr>
@@ -1144,7 +1319,7 @@
 </file>
 
 <file path=word/numbering.xml><?xml version="1.0" encoding="utf-8"?>
-<w:numbering xmlns:wpc="http://schemas.microsoft.com/office/word/2010/wordprocessingCanvas" xmlns:cx="http://schemas.microsoft.com/office/drawing/2014/chartex" xmlns:cx1="http://schemas.microsoft.com/office/drawing/2015/9/8/chartex" xmlns:cx2="http://schemas.microsoft.com/office/drawing/2015/10/21/chartex" xmlns:cx3="http://schemas.microsoft.com/office/drawing/2016/5/9/chartex" xmlns:cx4="http://schemas.microsoft.com/office/drawing/2016/5/10/chartex" xmlns:cx5="http://schemas.microsoft.com/office/drawing/2016/5/11/chartex" xmlns:mc="http://schemas.openxmlformats.org/markup-compatibility/2006" xmlns:o="urn:schemas-microsoft-com:office:office" xmlns:r="http://schemas.openxmlformats.org/officeDocument/2006/relationships" xmlns:m="http://schemas.openxmlformats.org/officeDocument/2006/math" xmlns:v="urn:schemas-microsoft-com:vml" xmlns:wp14="http://schemas.microsoft.com/office/word/2010/wordprocessingDrawing" xmlns:wp="http://schemas.openxmlformats.org/drawingml/2006/wordprocessingDrawing" xmlns:w10="urn:schemas-microsoft-com:office:word" xmlns:w="http://schemas.openxmlformats.org/wordprocessingml/2006/main" xmlns:w14="http://schemas.microsoft.com/office/word/2010/wordml" xmlns:w15="http://schemas.microsoft.com/office/word/2012/wordml" xmlns:w16se="http://schemas.microsoft.com/office/word/2015/wordml/symex" xmlns:wpg="http://schemas.microsoft.com/office/word/2010/wordprocessingGroup" xmlns:wpi="http://schemas.microsoft.com/office/word/2010/wordprocessingInk" xmlns:wne="http://schemas.microsoft.com/office/word/2006/wordml" xmlns:wps="http://schemas.microsoft.com/office/word/2010/wordprocessingShape" mc:Ignorable="w14 w15 w16se wp14">
+<w:numbering xmlns:wpc="http://schemas.microsoft.com/office/word/2010/wordprocessingCanvas" xmlns:mc="http://schemas.openxmlformats.org/markup-compatibility/2006" xmlns:o="urn:schemas-microsoft-com:office:office" xmlns:r="http://schemas.openxmlformats.org/officeDocument/2006/relationships" xmlns:m="http://schemas.openxmlformats.org/officeDocument/2006/math" xmlns:v="urn:schemas-microsoft-com:vml" xmlns:wp14="http://schemas.microsoft.com/office/word/2010/wordprocessingDrawing" xmlns:wp="http://schemas.openxmlformats.org/drawingml/2006/wordprocessingDrawing" xmlns:w10="urn:schemas-microsoft-com:office:word" xmlns:w="http://schemas.openxmlformats.org/wordprocessingml/2006/main" xmlns:w14="http://schemas.microsoft.com/office/word/2010/wordml" xmlns:w15="http://schemas.microsoft.com/office/word/2012/wordml" xmlns:wpg="http://schemas.microsoft.com/office/word/2010/wordprocessingGroup" xmlns:wpi="http://schemas.microsoft.com/office/word/2010/wordprocessingInk" xmlns:wne="http://schemas.microsoft.com/office/word/2006/wordml" xmlns:wps="http://schemas.microsoft.com/office/word/2010/wordprocessingShape" mc:Ignorable="w14 w15 wp14">
   <w:abstractNum w:abstractNumId="0" w15:restartNumberingAfterBreak="0">
     <w:nsid w:val="25D45ECF"/>
     <w:multiLevelType w:val="hybridMultilevel"/>
@@ -1238,7 +1413,7 @@
 </file>
 
 <file path=word/styles.xml><?xml version="1.0" encoding="utf-8"?>
-<w:styles xmlns:mc="http://schemas.openxmlformats.org/markup-compatibility/2006" xmlns:r="http://schemas.openxmlformats.org/officeDocument/2006/relationships" xmlns:w="http://schemas.openxmlformats.org/wordprocessingml/2006/main" xmlns:w14="http://schemas.microsoft.com/office/word/2010/wordml" xmlns:w15="http://schemas.microsoft.com/office/word/2012/wordml" xmlns:w16se="http://schemas.microsoft.com/office/word/2015/wordml/symex" mc:Ignorable="w14 w15 w16se">
+<w:styles xmlns:mc="http://schemas.openxmlformats.org/markup-compatibility/2006" xmlns:r="http://schemas.openxmlformats.org/officeDocument/2006/relationships" xmlns:w="http://schemas.openxmlformats.org/wordprocessingml/2006/main" xmlns:w14="http://schemas.microsoft.com/office/word/2010/wordml" xmlns:w15="http://schemas.microsoft.com/office/word/2012/wordml" mc:Ignorable="w14 w15">
   <w:docDefaults>
     <w:rPrDefault>
       <w:rPr>
@@ -1254,7 +1429,7 @@
       </w:pPr>
     </w:pPrDefault>
   </w:docDefaults>
-  <w:latentStyles w:defLockedState="0" w:defUIPriority="99" w:defSemiHidden="0" w:defUnhideWhenUsed="0" w:defQFormat="0" w:count="374">
+  <w:latentStyles w:defLockedState="0" w:defUIPriority="99" w:defSemiHidden="0" w:defUnhideWhenUsed="0" w:defQFormat="0" w:count="371">
     <w:lsdException w:name="Normal" w:uiPriority="0" w:qFormat="1"/>
     <w:lsdException w:name="heading 1" w:uiPriority="9" w:qFormat="1"/>
     <w:lsdException w:name="heading 2" w:semiHidden="1" w:uiPriority="9" w:unhideWhenUsed="1" w:qFormat="1"/>
@@ -1626,9 +1801,6 @@
     <w:lsdException w:name="List Table 5 Dark Accent 6" w:uiPriority="50"/>
     <w:lsdException w:name="List Table 6 Colorful Accent 6" w:uiPriority="51"/>
     <w:lsdException w:name="List Table 7 Colorful Accent 6" w:uiPriority="52"/>
-    <w:lsdException w:name="Mention" w:semiHidden="1" w:unhideWhenUsed="1"/>
-    <w:lsdException w:name="Smart Hyperlink" w:semiHidden="1" w:unhideWhenUsed="1"/>
-    <w:lsdException w:name="Hashtag" w:semiHidden="1" w:unhideWhenUsed="1"/>
   </w:latentStyles>
   <w:style w:type="paragraph" w:default="1" w:styleId="Standard">
     <w:name w:val="Normal"/>

</xml_diff>